<commit_message>
Se trabajo la matriz de R. los diagramas y espesificaciones de casos de uso
</commit_message>
<xml_diff>
--- a/Diagrama de Secuencia Sistema  de reservacion de salones.docx
+++ b/Diagrama de Secuencia Sistema  de reservacion de salones.docx
@@ -20,7 +20,7 @@
           <w:sz w:val="48"/>
           <w:szCs w:val="48"/>
         </w:rPr>
-        <w:t>Diagramas  casos de usos</w:t>
+        <w:t>Diagramas de secuencia.</w:t>
       </w:r>
     </w:p>
     <w:p>
@@ -145,7 +145,45 @@
           <w:szCs w:val="28"/>
           <w:lang w:val="es-CL"/>
         </w:rPr>
-        <w:t>sistema de reservación de salones de eventos, cuyo objetivo principal es Desarrollar una aplicación que gestiones dicha reservación para el instituto técnico superior comunitario (ITSC).</w:t>
+        <w:t>sistema de reservación de salones de eventos, cuyo objetivo principal es Desarroll</w:t>
+      </w:r>
+      <w:r>
+        <w:rPr>
+          <w:rFonts w:ascii="Calibri" w:hAnsi="Calibri" w:cs="Calibri"/>
+          <w:sz w:val="28"/>
+          <w:szCs w:val="28"/>
+          <w:lang w:val="es-CL"/>
+        </w:rPr>
+        <w:t xml:space="preserve">ar una aplicación que gestione </w:t>
+      </w:r>
+      <w:r>
+        <w:rPr>
+          <w:rFonts w:ascii="Calibri" w:hAnsi="Calibri" w:cs="Calibri"/>
+          <w:sz w:val="28"/>
+          <w:szCs w:val="28"/>
+          <w:lang w:val="es-CL"/>
+        </w:rPr>
+        <w:t>dicha r</w:t>
+      </w:r>
+      <w:r>
+        <w:rPr>
+          <w:rFonts w:ascii="Calibri" w:hAnsi="Calibri" w:cs="Calibri"/>
+          <w:sz w:val="28"/>
+          <w:szCs w:val="28"/>
+          <w:lang w:val="es-CL"/>
+        </w:rPr>
+        <w:t>eservación en base a solicitudes realizadas al mismo</w:t>
+      </w:r>
+      <w:bookmarkStart w:id="0" w:name="_GoBack"/>
+      <w:bookmarkEnd w:id="0"/>
+      <w:r>
+        <w:rPr>
+          <w:rFonts w:ascii="Calibri" w:hAnsi="Calibri" w:cs="Calibri"/>
+          <w:sz w:val="28"/>
+          <w:szCs w:val="28"/>
+          <w:lang w:val="es-CL"/>
+        </w:rPr>
+        <w:t>.</w:t>
       </w:r>
     </w:p>
     <w:p>
@@ -300,10 +338,10 @@
             <v:path o:extrusionok="f" gradientshapeok="t" o:connecttype="rect"/>
             <o:lock v:ext="edit" aspectratio="t"/>
           </v:shapetype>
-          <v:shape id="_x0000_i1025" type="#_x0000_t75" style="width:467.7pt;height:544.55pt" o:ole="">
+          <v:shape id="_x0000_i1025" type="#_x0000_t75" style="width:468pt;height:544.5pt" o:ole="">
             <v:imagedata r:id="rId7" o:title=""/>
           </v:shape>
-          <o:OLEObject Type="Embed" ProgID="Visio.Drawing.15" ShapeID="_x0000_i1025" DrawAspect="Content" ObjectID="_1515395037" r:id="rId8"/>
+          <o:OLEObject Type="Embed" ProgID="Visio.Drawing.15" ShapeID="_x0000_i1025" DrawAspect="Content" ObjectID="_1518741353" r:id="rId8"/>
         </w:object>
       </w:r>
     </w:p>
@@ -325,6 +363,57 @@
           <w:sz w:val="40"/>
           <w:szCs w:val="40"/>
         </w:rPr>
+        <w:t>Diagra</w:t>
+      </w:r>
+      <w:r>
+        <w:rPr>
+          <w:rFonts w:ascii="Aachen BT" w:eastAsia="Calibri" w:hAnsi="Aachen BT" w:cs="Times New Roman"/>
+          <w:color w:val="00B0F0"/>
+          <w:sz w:val="40"/>
+          <w:szCs w:val="40"/>
+        </w:rPr>
+        <w:t>mas de secuencia Actualizar salón, agregar evento y actualizar evento</w:t>
+      </w:r>
+      <w:r>
+        <w:rPr>
+          <w:rFonts w:ascii="Aachen BT" w:eastAsia="Calibri" w:hAnsi="Aachen BT" w:cs="Times New Roman"/>
+          <w:color w:val="00B0F0"/>
+          <w:sz w:val="40"/>
+          <w:szCs w:val="40"/>
+        </w:rPr>
+        <w:t>.</w:t>
+      </w:r>
+    </w:p>
+    <w:p>
+      <w:r>
+        <w:object w:dxaOrig="11430" w:dyaOrig="12991">
+          <v:shape id="_x0000_i1026" type="#_x0000_t75" style="width:467.25pt;height:531pt" o:ole="">
+            <v:imagedata r:id="rId9" o:title=""/>
+          </v:shape>
+          <o:OLEObject Type="Embed" ProgID="Visio.Drawing.15" ShapeID="_x0000_i1026" DrawAspect="Content" ObjectID="_1518741354" r:id="rId10"/>
+        </w:object>
+      </w:r>
+    </w:p>
+    <w:p/>
+    <w:p/>
+    <w:p>
+      <w:pPr>
+        <w:spacing w:line="252" w:lineRule="atLeast"/>
+        <w:jc w:val="center"/>
+        <w:rPr>
+          <w:rFonts w:ascii="Aachen BT" w:eastAsia="Calibri" w:hAnsi="Aachen BT" w:cs="Times New Roman"/>
+          <w:color w:val="00B0F0"/>
+          <w:sz w:val="40"/>
+          <w:szCs w:val="40"/>
+        </w:rPr>
+      </w:pPr>
+      <w:r>
+        <w:rPr>
+          <w:rFonts w:ascii="Aachen BT" w:eastAsia="Calibri" w:hAnsi="Aachen BT" w:cs="Times New Roman"/>
+          <w:color w:val="00B0F0"/>
+          <w:sz w:val="40"/>
+          <w:szCs w:val="40"/>
+        </w:rPr>
         <w:lastRenderedPageBreak/>
         <w:t>Diagra</w:t>
       </w:r>
@@ -335,7 +424,34 @@
           <w:sz w:val="40"/>
           <w:szCs w:val="40"/>
         </w:rPr>
-        <w:t>mas de secuencia Actualizar salón</w:t>
+        <w:t>mas</w:t>
+      </w:r>
+      <w:r>
+        <w:rPr>
+          <w:rFonts w:ascii="Aachen BT" w:eastAsia="Calibri" w:hAnsi="Aachen BT" w:cs="Times New Roman"/>
+          <w:color w:val="00B0F0"/>
+          <w:sz w:val="40"/>
+          <w:szCs w:val="40"/>
+        </w:rPr>
+        <w:t xml:space="preserve"> de secuencia Eliminar</w:t>
+      </w:r>
+      <w:r>
+        <w:rPr>
+          <w:rFonts w:ascii="Aachen BT" w:eastAsia="Calibri" w:hAnsi="Aachen BT" w:cs="Times New Roman"/>
+          <w:color w:val="00B0F0"/>
+          <w:sz w:val="40"/>
+          <w:szCs w:val="40"/>
+        </w:rPr>
+        <w:t xml:space="preserve"> </w:t>
+      </w:r>
+      <w:r>
+        <w:rPr>
+          <w:rFonts w:ascii="Aachen BT" w:eastAsia="Calibri" w:hAnsi="Aachen BT" w:cs="Times New Roman"/>
+          <w:color w:val="00B0F0"/>
+          <w:sz w:val="40"/>
+          <w:szCs w:val="40"/>
+        </w:rPr>
+        <w:t>Evento</w:t>
       </w:r>
       <w:r>
         <w:rPr>
@@ -353,30 +469,9 @@
           <w:sz w:val="40"/>
           <w:szCs w:val="40"/>
         </w:rPr>
-        <w:t>agregar evento y actualizar evento</w:t>
-      </w:r>
-      <w:r>
-        <w:rPr>
-          <w:rFonts w:ascii="Aachen BT" w:eastAsia="Calibri" w:hAnsi="Aachen BT" w:cs="Times New Roman"/>
-          <w:color w:val="00B0F0"/>
-          <w:sz w:val="40"/>
-          <w:szCs w:val="40"/>
-        </w:rPr>
-        <w:t>.</w:t>
-      </w:r>
-    </w:p>
-    <w:p>
-      <w:r>
-        <w:object w:dxaOrig="11430" w:dyaOrig="12991">
-          <v:shape id="_x0000_i1026" type="#_x0000_t75" style="width:467.7pt;height:531.25pt" o:ole="">
-            <v:imagedata r:id="rId9" o:title=""/>
-          </v:shape>
-          <o:OLEObject Type="Embed" ProgID="Visio.Drawing.15" ShapeID="_x0000_i1026" DrawAspect="Content" ObjectID="_1515395038" r:id="rId10"/>
-        </w:object>
-      </w:r>
-    </w:p>
-    <w:p/>
-    <w:p/>
+        <w:t>Visualizar evento y cerrar sesión.</w:t>
+      </w:r>
+    </w:p>
     <w:p>
       <w:pPr>
         <w:spacing w:line="252" w:lineRule="atLeast"/>
@@ -388,94 +483,16 @@
           <w:szCs w:val="40"/>
         </w:rPr>
       </w:pPr>
-      <w:r>
-        <w:rPr>
-          <w:rFonts w:ascii="Aachen BT" w:eastAsia="Calibri" w:hAnsi="Aachen BT" w:cs="Times New Roman"/>
-          <w:color w:val="00B0F0"/>
-          <w:sz w:val="40"/>
-          <w:szCs w:val="40"/>
-        </w:rPr>
-        <w:lastRenderedPageBreak/>
-        <w:t>Diagra</w:t>
-      </w:r>
-      <w:r>
-        <w:rPr>
-          <w:rFonts w:ascii="Aachen BT" w:eastAsia="Calibri" w:hAnsi="Aachen BT" w:cs="Times New Roman"/>
-          <w:color w:val="00B0F0"/>
-          <w:sz w:val="40"/>
-          <w:szCs w:val="40"/>
-        </w:rPr>
-        <w:t>mas</w:t>
-      </w:r>
-      <w:r>
-        <w:rPr>
-          <w:rFonts w:ascii="Aachen BT" w:eastAsia="Calibri" w:hAnsi="Aachen BT" w:cs="Times New Roman"/>
-          <w:color w:val="00B0F0"/>
-          <w:sz w:val="40"/>
-          <w:szCs w:val="40"/>
-        </w:rPr>
-        <w:t xml:space="preserve"> de secuencia Eliminar</w:t>
-      </w:r>
-      <w:r>
-        <w:rPr>
-          <w:rFonts w:ascii="Aachen BT" w:eastAsia="Calibri" w:hAnsi="Aachen BT" w:cs="Times New Roman"/>
-          <w:color w:val="00B0F0"/>
-          <w:sz w:val="40"/>
-          <w:szCs w:val="40"/>
-        </w:rPr>
-        <w:t xml:space="preserve"> </w:t>
-      </w:r>
-      <w:r>
-        <w:rPr>
-          <w:rFonts w:ascii="Aachen BT" w:eastAsia="Calibri" w:hAnsi="Aachen BT" w:cs="Times New Roman"/>
-          <w:color w:val="00B0F0"/>
-          <w:sz w:val="40"/>
-          <w:szCs w:val="40"/>
-        </w:rPr>
-        <w:t>Evento</w:t>
-      </w:r>
-      <w:r>
-        <w:rPr>
-          <w:rFonts w:ascii="Aachen BT" w:eastAsia="Calibri" w:hAnsi="Aachen BT" w:cs="Times New Roman"/>
-          <w:color w:val="00B0F0"/>
-          <w:sz w:val="40"/>
-          <w:szCs w:val="40"/>
-        </w:rPr>
-        <w:t xml:space="preserve">, </w:t>
-      </w:r>
-      <w:r>
-        <w:rPr>
-          <w:rFonts w:ascii="Aachen BT" w:eastAsia="Calibri" w:hAnsi="Aachen BT" w:cs="Times New Roman"/>
-          <w:color w:val="00B0F0"/>
-          <w:sz w:val="40"/>
-          <w:szCs w:val="40"/>
-        </w:rPr>
-        <w:t>Visualizar evento y cerrar sesión.</w:t>
-      </w:r>
-    </w:p>
-    <w:p>
-      <w:pPr>
-        <w:spacing w:line="252" w:lineRule="atLeast"/>
-        <w:jc w:val="center"/>
-        <w:rPr>
-          <w:rFonts w:ascii="Aachen BT" w:eastAsia="Calibri" w:hAnsi="Aachen BT" w:cs="Times New Roman"/>
-          <w:color w:val="00B0F0"/>
-          <w:sz w:val="40"/>
-          <w:szCs w:val="40"/>
-        </w:rPr>
-      </w:pPr>
-    </w:p>
-    <w:bookmarkStart w:id="0" w:name="_GoBack"/>
+    </w:p>
     <w:p>
       <w:r>
         <w:object w:dxaOrig="11416" w:dyaOrig="12991">
-          <v:shape id="_x0000_i1027" type="#_x0000_t75" style="width:467.7pt;height:531.85pt" o:ole="">
+          <v:shape id="_x0000_i1027" type="#_x0000_t75" style="width:467.25pt;height:531.75pt" o:ole="">
             <v:imagedata r:id="rId11" o:title=""/>
           </v:shape>
-          <o:OLEObject Type="Embed" ProgID="Visio.Drawing.15" ShapeID="_x0000_i1027" DrawAspect="Content" ObjectID="_1515395039" r:id="rId12"/>
+          <o:OLEObject Type="Embed" ProgID="Visio.Drawing.15" ShapeID="_x0000_i1027" DrawAspect="Content" ObjectID="_1518741355" r:id="rId12"/>
         </w:object>
       </w:r>
-      <w:bookmarkEnd w:id="0"/>
     </w:p>
     <w:p/>
     <w:p/>
@@ -589,7 +606,6 @@
           <w:sz w:val="48"/>
           <w:szCs w:val="48"/>
         </w:rPr>
-        <w:lastRenderedPageBreak/>
         <w:t>A</w:t>
       </w:r>
       <w:r>
@@ -790,9 +806,9 @@
       </w:rPr>
       <w:drawing>
         <wp:inline distT="0" distB="0" distL="0" distR="0">
-          <wp:extent cx="616585" cy="396607"/>
-          <wp:effectExtent l="0" t="0" r="0" b="3810"/>
-          <wp:docPr id="2" name="Imagen 2"/>
+          <wp:extent cx="819150" cy="600075"/>
+          <wp:effectExtent l="0" t="0" r="0" b="0"/>
+          <wp:docPr id="1" name="Imagen 1"/>
           <wp:cNvGraphicFramePr>
             <a:graphicFrameLocks xmlns:a="http://schemas.openxmlformats.org/drawingml/2006/main" noChangeAspect="1"/>
           </wp:cNvGraphicFramePr>
@@ -800,7 +816,7 @@
             <a:graphicData uri="http://schemas.openxmlformats.org/drawingml/2006/picture">
               <pic:pic xmlns:pic="http://schemas.openxmlformats.org/drawingml/2006/picture">
                 <pic:nvPicPr>
-                  <pic:cNvPr id="2" name="Logo-ITSC.png"/>
+                  <pic:cNvPr id="1" name="Logo.png"/>
                   <pic:cNvPicPr/>
                 </pic:nvPicPr>
                 <pic:blipFill>
@@ -818,7 +834,7 @@
                 <pic:spPr>
                   <a:xfrm>
                     <a:off x="0" y="0"/>
-                    <a:ext cx="631885" cy="406448"/>
+                    <a:ext cx="819322" cy="600201"/>
                   </a:xfrm>
                   <a:prstGeom prst="rect">
                     <a:avLst/>

</xml_diff>

<commit_message>
Encaminando los diagramas de secuencia
</commit_message>
<xml_diff>
--- a/Diagrama de Secuencia Sistema  de reservacion de salones.docx
+++ b/Diagrama de Secuencia Sistema  de reservacion de salones.docx
@@ -174,8 +174,6 @@
         </w:rPr>
         <w:t>eservación en base a solicitudes realizadas al mismo</w:t>
       </w:r>
-      <w:bookmarkStart w:id="0" w:name="_GoBack"/>
-      <w:bookmarkEnd w:id="0"/>
       <w:r>
         <w:rPr>
           <w:rFonts w:ascii="Calibri" w:hAnsi="Calibri" w:cs="Calibri"/>
@@ -258,7 +256,7 @@
         <w:jc w:val="center"/>
         <w:rPr>
           <w:rFonts w:ascii="Aachen BT" w:eastAsia="Calibri" w:hAnsi="Aachen BT" w:cs="Times New Roman"/>
-          <w:color w:val="00B0F0"/>
+          <w:color w:val="FF0000"/>
           <w:sz w:val="40"/>
           <w:szCs w:val="40"/>
         </w:rPr>
@@ -270,55 +268,31 @@
           <w:sz w:val="40"/>
           <w:szCs w:val="40"/>
         </w:rPr>
-        <w:t>Diagrama</w:t>
-      </w:r>
-      <w:r>
+        <w:t xml:space="preserve">Diagrama de secuencia </w:t>
+      </w:r>
+      <w:r>
+        <w:rPr>
+          <w:rFonts w:ascii="Aachen BT" w:eastAsia="Calibri" w:hAnsi="Aachen BT" w:cs="Times New Roman"/>
+          <w:color w:val="FF0000"/>
+          <w:sz w:val="40"/>
+          <w:szCs w:val="40"/>
+        </w:rPr>
+        <w:t>Cargar Sistema.</w:t>
+      </w:r>
+    </w:p>
+    <w:p>
+      <w:pPr>
+        <w:spacing w:line="252" w:lineRule="atLeast"/>
+        <w:jc w:val="center"/>
         <w:rPr>
           <w:rFonts w:ascii="Aachen BT" w:eastAsia="Calibri" w:hAnsi="Aachen BT" w:cs="Times New Roman"/>
           <w:color w:val="00B0F0"/>
           <w:sz w:val="40"/>
           <w:szCs w:val="40"/>
         </w:rPr>
-        <w:t>s</w:t>
-      </w:r>
-      <w:r>
-        <w:rPr>
-          <w:rFonts w:ascii="Aachen BT" w:eastAsia="Calibri" w:hAnsi="Aachen BT" w:cs="Times New Roman"/>
-          <w:color w:val="00B0F0"/>
-          <w:sz w:val="40"/>
-          <w:szCs w:val="40"/>
-        </w:rPr>
-        <w:t xml:space="preserve"> de secuencia inicio de sesión</w:t>
-      </w:r>
-      <w:r>
-        <w:rPr>
-          <w:rFonts w:ascii="Aachen BT" w:eastAsia="Calibri" w:hAnsi="Aachen BT" w:cs="Times New Roman"/>
-          <w:color w:val="00B0F0"/>
-          <w:sz w:val="40"/>
-          <w:szCs w:val="40"/>
-        </w:rPr>
-        <w:t>, crear y eliminar salón</w:t>
-      </w:r>
-      <w:r>
-        <w:rPr>
-          <w:rFonts w:ascii="Aachen BT" w:eastAsia="Calibri" w:hAnsi="Aachen BT" w:cs="Times New Roman"/>
-          <w:color w:val="00B0F0"/>
-          <w:sz w:val="40"/>
-          <w:szCs w:val="40"/>
-        </w:rPr>
-        <w:t>.</w:t>
-      </w:r>
-    </w:p>
-    <w:p>
-      <w:pPr>
-        <w:rPr>
-          <w:rFonts w:ascii="Goudy Old Style" w:hAnsi="Goudy Old Style"/>
-          <w:sz w:val="44"/>
-          <w:szCs w:val="44"/>
-        </w:rPr>
-      </w:pPr>
-      <w:r>
-        <w:object w:dxaOrig="11161" w:dyaOrig="12991">
+      </w:pPr>
+      <w:r>
+        <w:object w:dxaOrig="9660" w:dyaOrig="8281">
           <v:shapetype id="_x0000_t75" coordsize="21600,21600" o:spt="75" o:preferrelative="t" path="m@4@5l@4@11@9@11@9@5xe" filled="f" stroked="f">
             <v:stroke joinstyle="miter"/>
             <v:formulas>
@@ -338,13 +312,25 @@
             <v:path o:extrusionok="f" gradientshapeok="t" o:connecttype="rect"/>
             <o:lock v:ext="edit" aspectratio="t"/>
           </v:shapetype>
-          <v:shape id="_x0000_i1025" type="#_x0000_t75" style="width:468pt;height:544.5pt" o:ole="">
+          <v:shape id="_x0000_i1025" type="#_x0000_t75" style="width:467.25pt;height:400.5pt" o:ole="">
             <v:imagedata r:id="rId7" o:title=""/>
           </v:shape>
-          <o:OLEObject Type="Embed" ProgID="Visio.Drawing.15" ShapeID="_x0000_i1025" DrawAspect="Content" ObjectID="_1518741353" r:id="rId8"/>
+          <o:OLEObject Type="Embed" ProgID="Visio.Drawing.15" ShapeID="_x0000_i1025" DrawAspect="Content" ObjectID="_1518815439" r:id="rId8"/>
         </w:object>
       </w:r>
     </w:p>
+    <w:p>
+      <w:pPr>
+        <w:rPr>
+          <w:rFonts w:ascii="Goudy Old Style" w:hAnsi="Goudy Old Style"/>
+          <w:sz w:val="44"/>
+          <w:szCs w:val="44"/>
+        </w:rPr>
+      </w:pPr>
+    </w:p>
+    <w:p/>
+    <w:p/>
+    <w:p/>
     <w:p>
       <w:pPr>
         <w:spacing w:line="252" w:lineRule="atLeast"/>
@@ -357,14 +343,40 @@
         </w:rPr>
       </w:pPr>
       <w:r>
+        <w:object w:dxaOrig="10260" w:dyaOrig="9031">
+          <v:shape id="_x0000_i1026" type="#_x0000_t75" style="width:468pt;height:411.75pt" o:ole="">
+            <v:imagedata r:id="rId9" o:title=""/>
+          </v:shape>
+          <o:OLEObject Type="Embed" ProgID="Visio.Drawing.15" ShapeID="_x0000_i1026" DrawAspect="Content" ObjectID="_1518815440" r:id="rId10"/>
+        </w:object>
+      </w:r>
+    </w:p>
+    <w:p/>
+    <w:p/>
+    <w:p/>
+    <w:p/>
+    <w:p>
+      <w:pPr>
+        <w:rPr>
+          <w:rFonts w:ascii="Goudy Old Style" w:hAnsi="Goudy Old Style"/>
+          <w:sz w:val="44"/>
+          <w:szCs w:val="44"/>
+        </w:rPr>
+      </w:pPr>
+    </w:p>
+    <w:p/>
+    <w:p/>
+    <w:p/>
+    <w:p/>
+    <w:p>
+      <w:pPr>
         <w:rPr>
           <w:rFonts w:ascii="Aachen BT" w:eastAsia="Calibri" w:hAnsi="Aachen BT" w:cs="Times New Roman"/>
           <w:color w:val="00B0F0"/>
           <w:sz w:val="40"/>
           <w:szCs w:val="40"/>
         </w:rPr>
-        <w:t>Diagra</w:t>
-      </w:r>
+      </w:pPr>
       <w:r>
         <w:rPr>
           <w:rFonts w:ascii="Aachen BT" w:eastAsia="Calibri" w:hAnsi="Aachen BT" w:cs="Times New Roman"/>
@@ -372,152 +384,28 @@
           <w:sz w:val="40"/>
           <w:szCs w:val="40"/>
         </w:rPr>
-        <w:t>mas de secuencia Actualizar salón, agregar evento y actualizar evento</w:t>
-      </w:r>
-      <w:r>
+        <w:t>Crear Salón, Actualizar, Eliminar y visualizar</w:t>
+      </w:r>
+    </w:p>
+    <w:p>
+      <w:pPr>
         <w:rPr>
           <w:rFonts w:ascii="Aachen BT" w:eastAsia="Calibri" w:hAnsi="Aachen BT" w:cs="Times New Roman"/>
           <w:color w:val="00B0F0"/>
           <w:sz w:val="40"/>
           <w:szCs w:val="40"/>
         </w:rPr>
-        <w:t>.</w:t>
-      </w:r>
-    </w:p>
-    <w:p>
-      <w:r>
-        <w:object w:dxaOrig="11430" w:dyaOrig="12991">
-          <v:shape id="_x0000_i1026" type="#_x0000_t75" style="width:467.25pt;height:531pt" o:ole="">
-            <v:imagedata r:id="rId9" o:title=""/>
-          </v:shape>
-          <o:OLEObject Type="Embed" ProgID="Visio.Drawing.15" ShapeID="_x0000_i1026" DrawAspect="Content" ObjectID="_1518741354" r:id="rId10"/>
-        </w:object>
-      </w:r>
-    </w:p>
-    <w:p/>
-    <w:p/>
-    <w:p>
-      <w:pPr>
-        <w:spacing w:line="252" w:lineRule="atLeast"/>
-        <w:jc w:val="center"/>
-        <w:rPr>
-          <w:rFonts w:ascii="Aachen BT" w:eastAsia="Calibri" w:hAnsi="Aachen BT" w:cs="Times New Roman"/>
-          <w:color w:val="00B0F0"/>
-          <w:sz w:val="40"/>
-          <w:szCs w:val="40"/>
-        </w:rPr>
-      </w:pPr>
-      <w:r>
-        <w:rPr>
-          <w:rFonts w:ascii="Aachen BT" w:eastAsia="Calibri" w:hAnsi="Aachen BT" w:cs="Times New Roman"/>
-          <w:color w:val="00B0F0"/>
-          <w:sz w:val="40"/>
-          <w:szCs w:val="40"/>
-        </w:rPr>
-        <w:lastRenderedPageBreak/>
-        <w:t>Diagra</w:t>
-      </w:r>
-      <w:r>
-        <w:rPr>
-          <w:rFonts w:ascii="Aachen BT" w:eastAsia="Calibri" w:hAnsi="Aachen BT" w:cs="Times New Roman"/>
-          <w:color w:val="00B0F0"/>
-          <w:sz w:val="40"/>
-          <w:szCs w:val="40"/>
-        </w:rPr>
-        <w:t>mas</w:t>
-      </w:r>
-      <w:r>
-        <w:rPr>
-          <w:rFonts w:ascii="Aachen BT" w:eastAsia="Calibri" w:hAnsi="Aachen BT" w:cs="Times New Roman"/>
-          <w:color w:val="00B0F0"/>
-          <w:sz w:val="40"/>
-          <w:szCs w:val="40"/>
-        </w:rPr>
-        <w:t xml:space="preserve"> de secuencia Eliminar</w:t>
-      </w:r>
-      <w:r>
-        <w:rPr>
-          <w:rFonts w:ascii="Aachen BT" w:eastAsia="Calibri" w:hAnsi="Aachen BT" w:cs="Times New Roman"/>
-          <w:color w:val="00B0F0"/>
-          <w:sz w:val="40"/>
-          <w:szCs w:val="40"/>
-        </w:rPr>
-        <w:t xml:space="preserve"> </w:t>
-      </w:r>
-      <w:r>
-        <w:rPr>
-          <w:rFonts w:ascii="Aachen BT" w:eastAsia="Calibri" w:hAnsi="Aachen BT" w:cs="Times New Roman"/>
-          <w:color w:val="00B0F0"/>
-          <w:sz w:val="40"/>
-          <w:szCs w:val="40"/>
-        </w:rPr>
-        <w:t>Evento</w:t>
-      </w:r>
-      <w:r>
-        <w:rPr>
-          <w:rFonts w:ascii="Aachen BT" w:eastAsia="Calibri" w:hAnsi="Aachen BT" w:cs="Times New Roman"/>
-          <w:color w:val="00B0F0"/>
-          <w:sz w:val="40"/>
-          <w:szCs w:val="40"/>
-        </w:rPr>
-        <w:t xml:space="preserve">, </w:t>
-      </w:r>
-      <w:r>
-        <w:rPr>
-          <w:rFonts w:ascii="Aachen BT" w:eastAsia="Calibri" w:hAnsi="Aachen BT" w:cs="Times New Roman"/>
-          <w:color w:val="00B0F0"/>
-          <w:sz w:val="40"/>
-          <w:szCs w:val="40"/>
-        </w:rPr>
-        <w:t>Visualizar evento y cerrar sesión.</w:t>
-      </w:r>
-    </w:p>
-    <w:p>
-      <w:pPr>
-        <w:spacing w:line="252" w:lineRule="atLeast"/>
-        <w:jc w:val="center"/>
-        <w:rPr>
-          <w:rFonts w:ascii="Aachen BT" w:eastAsia="Calibri" w:hAnsi="Aachen BT" w:cs="Times New Roman"/>
-          <w:color w:val="00B0F0"/>
-          <w:sz w:val="40"/>
-          <w:szCs w:val="40"/>
-        </w:rPr>
-      </w:pPr>
-    </w:p>
-    <w:p>
-      <w:r>
-        <w:object w:dxaOrig="11416" w:dyaOrig="12991">
-          <v:shape id="_x0000_i1027" type="#_x0000_t75" style="width:467.25pt;height:531.75pt" o:ole="">
+      </w:pPr>
+      <w:r>
+        <w:object w:dxaOrig="10771" w:dyaOrig="11011">
+          <v:shape id="_x0000_i1027" type="#_x0000_t75" style="width:468pt;height:478.5pt" o:ole="">
             <v:imagedata r:id="rId11" o:title=""/>
           </v:shape>
-          <o:OLEObject Type="Embed" ProgID="Visio.Drawing.15" ShapeID="_x0000_i1027" DrawAspect="Content" ObjectID="_1518741355" r:id="rId12"/>
+          <o:OLEObject Type="Embed" ProgID="Visio.Drawing.15" ShapeID="_x0000_i1027" DrawAspect="Content" ObjectID="_1518815441" r:id="rId12"/>
         </w:object>
       </w:r>
-    </w:p>
-    <w:p/>
-    <w:p/>
-    <w:p/>
-    <w:p>
-      <w:pPr>
-        <w:rPr>
-          <w:rFonts w:ascii="Goudy Old Style" w:hAnsi="Goudy Old Style"/>
-          <w:sz w:val="44"/>
-          <w:szCs w:val="44"/>
-        </w:rPr>
-      </w:pPr>
-    </w:p>
-    <w:p/>
-    <w:p/>
-    <w:p/>
-    <w:p/>
-    <w:p>
-      <w:pPr>
-        <w:rPr>
-          <w:rFonts w:ascii="Goudy Old Style" w:hAnsi="Goudy Old Style"/>
-          <w:sz w:val="44"/>
-          <w:szCs w:val="44"/>
-        </w:rPr>
-      </w:pPr>
+      <w:bookmarkStart w:id="0" w:name="_GoBack"/>
+      <w:bookmarkEnd w:id="0"/>
     </w:p>
     <w:p/>
     <w:p/>

</xml_diff>

<commit_message>
Dandole toques a el diagrama de clases y secuencia
</commit_message>
<xml_diff>
--- a/Diagrama de Secuencia Sistema  de reservacion de salones.docx
+++ b/Diagrama de Secuencia Sistema  de reservacion de salones.docx
@@ -172,7 +172,16 @@
           <w:szCs w:val="28"/>
           <w:lang w:val="es-CL"/>
         </w:rPr>
-        <w:t>eservación en base a solicitudes realizadas al mismo</w:t>
+        <w:t>eservación en base a</w:t>
+      </w:r>
+      <w:r>
+        <w:rPr>
+          <w:rFonts w:ascii="Calibri" w:hAnsi="Calibri" w:cs="Calibri"/>
+          <w:sz w:val="28"/>
+          <w:szCs w:val="28"/>
+          <w:lang w:val="es-CL"/>
+        </w:rPr>
+        <w:t xml:space="preserve"> solicitudes realizadas a salones</w:t>
       </w:r>
       <w:r>
         <w:rPr>
@@ -315,7 +324,7 @@
           <v:shape id="_x0000_i1025" type="#_x0000_t75" style="width:467.25pt;height:400.5pt" o:ole="">
             <v:imagedata r:id="rId7" o:title=""/>
           </v:shape>
-          <o:OLEObject Type="Embed" ProgID="Visio.Drawing.15" ShapeID="_x0000_i1025" DrawAspect="Content" ObjectID="_1518815439" r:id="rId8"/>
+          <o:OLEObject Type="Embed" ProgID="Visio.Drawing.15" ShapeID="_x0000_i1025" DrawAspect="Content" ObjectID="_1518897448" r:id="rId8"/>
         </w:object>
       </w:r>
     </w:p>
@@ -347,7 +356,7 @@
           <v:shape id="_x0000_i1026" type="#_x0000_t75" style="width:468pt;height:411.75pt" o:ole="">
             <v:imagedata r:id="rId9" o:title=""/>
           </v:shape>
-          <o:OLEObject Type="Embed" ProgID="Visio.Drawing.15" ShapeID="_x0000_i1026" DrawAspect="Content" ObjectID="_1518815440" r:id="rId10"/>
+          <o:OLEObject Type="Embed" ProgID="Visio.Drawing.15" ShapeID="_x0000_i1026" DrawAspect="Content" ObjectID="_1518897449" r:id="rId10"/>
         </w:object>
       </w:r>
     </w:p>
@@ -401,16 +410,33 @@
           <v:shape id="_x0000_i1027" type="#_x0000_t75" style="width:468pt;height:478.5pt" o:ole="">
             <v:imagedata r:id="rId11" o:title=""/>
           </v:shape>
-          <o:OLEObject Type="Embed" ProgID="Visio.Drawing.15" ShapeID="_x0000_i1027" DrawAspect="Content" ObjectID="_1518815441" r:id="rId12"/>
+          <o:OLEObject Type="Embed" ProgID="Visio.Drawing.15" ShapeID="_x0000_i1027" DrawAspect="Content" ObjectID="_1518897450" r:id="rId12"/>
         </w:object>
       </w:r>
-      <w:bookmarkStart w:id="0" w:name="_GoBack"/>
-      <w:bookmarkEnd w:id="0"/>
-    </w:p>
-    <w:p/>
-    <w:p/>
-    <w:p/>
-    <w:p/>
+    </w:p>
+    <w:p/>
+    <w:p/>
+    <w:p/>
+    <w:p/>
+    <w:p>
+      <w:pPr>
+        <w:rPr>
+          <w:rFonts w:ascii="Aachen BT" w:eastAsia="Calibri" w:hAnsi="Aachen BT" w:cs="Times New Roman"/>
+          <w:color w:val="00B0F0"/>
+          <w:sz w:val="40"/>
+          <w:szCs w:val="40"/>
+        </w:rPr>
+      </w:pPr>
+      <w:r>
+        <w:rPr>
+          <w:rFonts w:ascii="Aachen BT" w:eastAsia="Calibri" w:hAnsi="Aachen BT" w:cs="Times New Roman"/>
+          <w:color w:val="00B0F0"/>
+          <w:sz w:val="40"/>
+          <w:szCs w:val="40"/>
+        </w:rPr>
+        <w:t xml:space="preserve">Generar, Aprobar y Eliminar una solicitud. </w:t>
+      </w:r>
+    </w:p>
     <w:p>
       <w:pPr>
         <w:rPr>
@@ -419,13 +445,129 @@
           <w:szCs w:val="44"/>
         </w:rPr>
       </w:pPr>
-    </w:p>
-    <w:p/>
-    <w:p/>
-    <w:p/>
-    <w:p/>
-    <w:p/>
-    <w:p/>
+      <w:r>
+        <w:object w:dxaOrig="10381" w:dyaOrig="9121">
+          <v:shape id="_x0000_i1028" type="#_x0000_t75" style="width:468pt;height:411pt" o:ole="">
+            <v:imagedata r:id="rId13" o:title=""/>
+          </v:shape>
+          <o:OLEObject Type="Embed" ProgID="Visio.Drawing.15" ShapeID="_x0000_i1028" DrawAspect="Content" ObjectID="_1518897451" r:id="rId14"/>
+        </w:object>
+      </w:r>
+    </w:p>
+    <w:p/>
+    <w:p/>
+    <w:p/>
+    <w:p/>
+    <w:p/>
+    <w:p/>
+    <w:p/>
+    <w:p>
+      <w:r>
+        <w:rPr>
+          <w:rFonts w:ascii="Aachen BT" w:eastAsia="Calibri" w:hAnsi="Aachen BT" w:cs="Times New Roman"/>
+          <w:color w:val="00B0F0"/>
+          <w:sz w:val="40"/>
+          <w:szCs w:val="40"/>
+        </w:rPr>
+        <w:t>Eliminar Un evento.</w:t>
+      </w:r>
+    </w:p>
+    <w:p/>
+    <w:p>
+      <w:r>
+        <w:object w:dxaOrig="9616" w:dyaOrig="6211">
+          <v:shape id="_x0000_i1029" type="#_x0000_t75" style="width:468pt;height:302.25pt" o:ole="">
+            <v:imagedata r:id="rId15" o:title=""/>
+          </v:shape>
+          <o:OLEObject Type="Embed" ProgID="Visio.Drawing.15" ShapeID="_x0000_i1029" DrawAspect="Content" ObjectID="_1518897452" r:id="rId16"/>
+        </w:object>
+      </w:r>
+    </w:p>
+    <w:p/>
+    <w:p/>
+    <w:p/>
+    <w:p/>
+    <w:p/>
+    <w:p/>
+    <w:p/>
+    <w:p/>
+    <w:p/>
+    <w:p/>
+    <w:p>
+      <w:r>
+        <w:rPr>
+          <w:rFonts w:ascii="Aachen BT" w:eastAsia="Calibri" w:hAnsi="Aachen BT" w:cs="Times New Roman"/>
+          <w:color w:val="00B0F0"/>
+          <w:sz w:val="40"/>
+          <w:szCs w:val="40"/>
+        </w:rPr>
+        <w:t>Cerrar sesió</w:t>
+      </w:r>
+      <w:bookmarkStart w:id="0" w:name="_GoBack"/>
+      <w:bookmarkEnd w:id="0"/>
+      <w:r>
+        <w:rPr>
+          <w:rFonts w:ascii="Aachen BT" w:eastAsia="Calibri" w:hAnsi="Aachen BT" w:cs="Times New Roman"/>
+          <w:color w:val="00B0F0"/>
+          <w:sz w:val="40"/>
+          <w:szCs w:val="40"/>
+        </w:rPr>
+        <w:t>n</w:t>
+      </w:r>
+      <w:r>
+        <w:rPr>
+          <w:rFonts w:ascii="Aachen BT" w:eastAsia="Calibri" w:hAnsi="Aachen BT" w:cs="Times New Roman"/>
+          <w:color w:val="00B0F0"/>
+          <w:sz w:val="40"/>
+          <w:szCs w:val="40"/>
+        </w:rPr>
+        <w:t>.</w:t>
+      </w:r>
+    </w:p>
+    <w:p>
+      <w:pPr>
+        <w:spacing w:line="252" w:lineRule="atLeast"/>
+        <w:jc w:val="center"/>
+        <w:rPr>
+          <w:rFonts w:ascii="Aachen BT" w:eastAsia="Calibri" w:hAnsi="Aachen BT" w:cs="Times New Roman"/>
+          <w:color w:val="00B0F0"/>
+          <w:sz w:val="40"/>
+          <w:szCs w:val="40"/>
+        </w:rPr>
+      </w:pPr>
+    </w:p>
+    <w:p>
+      <w:pPr>
+        <w:spacing w:line="252" w:lineRule="atLeast"/>
+        <w:jc w:val="center"/>
+        <w:rPr>
+          <w:rFonts w:ascii="Aachen BT" w:eastAsia="Calibri" w:hAnsi="Aachen BT" w:cs="Times New Roman"/>
+          <w:color w:val="00B0F0"/>
+          <w:sz w:val="40"/>
+          <w:szCs w:val="40"/>
+        </w:rPr>
+      </w:pPr>
+      <w:r>
+        <w:object w:dxaOrig="3225" w:dyaOrig="5956">
+          <v:shape id="_x0000_i1030" type="#_x0000_t75" style="width:161.25pt;height:297.75pt" o:ole="">
+            <v:imagedata r:id="rId17" o:title=""/>
+          </v:shape>
+          <o:OLEObject Type="Embed" ProgID="Visio.Drawing.15" ShapeID="_x0000_i1030" DrawAspect="Content" ObjectID="_1518897453" r:id="rId18"/>
+        </w:object>
+      </w:r>
+    </w:p>
+    <w:p>
+      <w:pPr>
+        <w:spacing w:line="252" w:lineRule="atLeast"/>
+        <w:jc w:val="center"/>
+        <w:rPr>
+          <w:rFonts w:ascii="Aachen BT" w:eastAsia="Calibri" w:hAnsi="Aachen BT" w:cs="Times New Roman"/>
+          <w:color w:val="00B0F0"/>
+          <w:sz w:val="40"/>
+          <w:szCs w:val="40"/>
+        </w:rPr>
+      </w:pPr>
+    </w:p>
     <w:p>
       <w:pPr>
         <w:spacing w:line="252" w:lineRule="atLeast"/>
@@ -621,7 +763,7 @@
     </w:p>
     <w:p/>
     <w:sectPr>
-      <w:headerReference w:type="default" r:id="rId13"/>
+      <w:headerReference w:type="default" r:id="rId19"/>
       <w:pgSz w:w="12240" w:h="15840"/>
       <w:pgMar w:top="1440" w:right="1440" w:bottom="1440" w:left="1440" w:header="708" w:footer="708" w:gutter="0"/>
       <w:cols w:space="708"/>

</xml_diff>

<commit_message>
visto bueno casos de usos,clases y secuencia
</commit_message>
<xml_diff>
--- a/Diagrama de Secuencia Sistema  de reservacion de salones.docx
+++ b/Diagrama de Secuencia Sistema  de reservacion de salones.docx
@@ -129,6 +129,7 @@
           <w:lang w:val="es-CL"/>
         </w:rPr>
       </w:pPr>
+      <w:bookmarkStart w:id="0" w:name="_GoBack"/>
       <w:r>
         <w:rPr>
           <w:rFonts w:ascii="Calibri" w:eastAsia="Times New Roman" w:hAnsi="Calibri" w:cs="Calibri"/>
@@ -193,6 +194,7 @@
         <w:t>.</w:t>
       </w:r>
     </w:p>
+    <w:bookmarkEnd w:id="0"/>
     <w:p>
       <w:pPr>
         <w:jc w:val="both"/>
@@ -324,7 +326,7 @@
           <v:shape id="_x0000_i1025" type="#_x0000_t75" style="width:467.25pt;height:400.5pt" o:ole="">
             <v:imagedata r:id="rId7" o:title=""/>
           </v:shape>
-          <o:OLEObject Type="Embed" ProgID="Visio.Drawing.15" ShapeID="_x0000_i1025" DrawAspect="Content" ObjectID="_1518897448" r:id="rId8"/>
+          <o:OLEObject Type="Embed" ProgID="Visio.Drawing.15" ShapeID="_x0000_i1025" DrawAspect="Content" ObjectID="_1519342077" r:id="rId8"/>
         </w:object>
       </w:r>
     </w:p>
@@ -356,7 +358,7 @@
           <v:shape id="_x0000_i1026" type="#_x0000_t75" style="width:468pt;height:411.75pt" o:ole="">
             <v:imagedata r:id="rId9" o:title=""/>
           </v:shape>
-          <o:OLEObject Type="Embed" ProgID="Visio.Drawing.15" ShapeID="_x0000_i1026" DrawAspect="Content" ObjectID="_1518897449" r:id="rId10"/>
+          <o:OLEObject Type="Embed" ProgID="Visio.Drawing.15" ShapeID="_x0000_i1026" DrawAspect="Content" ObjectID="_1519342078" r:id="rId10"/>
         </w:object>
       </w:r>
     </w:p>
@@ -410,7 +412,7 @@
           <v:shape id="_x0000_i1027" type="#_x0000_t75" style="width:468pt;height:478.5pt" o:ole="">
             <v:imagedata r:id="rId11" o:title=""/>
           </v:shape>
-          <o:OLEObject Type="Embed" ProgID="Visio.Drawing.15" ShapeID="_x0000_i1027" DrawAspect="Content" ObjectID="_1518897450" r:id="rId12"/>
+          <o:OLEObject Type="Embed" ProgID="Visio.Drawing.15" ShapeID="_x0000_i1027" DrawAspect="Content" ObjectID="_1519342079" r:id="rId12"/>
         </w:object>
       </w:r>
     </w:p>
@@ -450,7 +452,7 @@
           <v:shape id="_x0000_i1028" type="#_x0000_t75" style="width:468pt;height:411pt" o:ole="">
             <v:imagedata r:id="rId13" o:title=""/>
           </v:shape>
-          <o:OLEObject Type="Embed" ProgID="Visio.Drawing.15" ShapeID="_x0000_i1028" DrawAspect="Content" ObjectID="_1518897451" r:id="rId14"/>
+          <o:OLEObject Type="Embed" ProgID="Visio.Drawing.15" ShapeID="_x0000_i1028" DrawAspect="Content" ObjectID="_1519342080" r:id="rId14"/>
         </w:object>
       </w:r>
     </w:p>
@@ -479,7 +481,7 @@
           <v:shape id="_x0000_i1029" type="#_x0000_t75" style="width:468pt;height:302.25pt" o:ole="">
             <v:imagedata r:id="rId15" o:title=""/>
           </v:shape>
-          <o:OLEObject Type="Embed" ProgID="Visio.Drawing.15" ShapeID="_x0000_i1029" DrawAspect="Content" ObjectID="_1518897452" r:id="rId16"/>
+          <o:OLEObject Type="Embed" ProgID="Visio.Drawing.15" ShapeID="_x0000_i1029" DrawAspect="Content" ObjectID="_1519342081" r:id="rId16"/>
         </w:object>
       </w:r>
     </w:p>
@@ -501,27 +503,7 @@
           <w:sz w:val="40"/>
           <w:szCs w:val="40"/>
         </w:rPr>
-        <w:t>Cerrar sesió</w:t>
-      </w:r>
-      <w:bookmarkStart w:id="0" w:name="_GoBack"/>
-      <w:bookmarkEnd w:id="0"/>
-      <w:r>
-        <w:rPr>
-          <w:rFonts w:ascii="Aachen BT" w:eastAsia="Calibri" w:hAnsi="Aachen BT" w:cs="Times New Roman"/>
-          <w:color w:val="00B0F0"/>
-          <w:sz w:val="40"/>
-          <w:szCs w:val="40"/>
-        </w:rPr>
-        <w:t>n</w:t>
-      </w:r>
-      <w:r>
-        <w:rPr>
-          <w:rFonts w:ascii="Aachen BT" w:eastAsia="Calibri" w:hAnsi="Aachen BT" w:cs="Times New Roman"/>
-          <w:color w:val="00B0F0"/>
-          <w:sz w:val="40"/>
-          <w:szCs w:val="40"/>
-        </w:rPr>
-        <w:t>.</w:t>
+        <w:t>Cerrar sesión.</w:t>
       </w:r>
     </w:p>
     <w:p>
@@ -552,9 +534,93 @@
           <v:shape id="_x0000_i1030" type="#_x0000_t75" style="width:161.25pt;height:297.75pt" o:ole="">
             <v:imagedata r:id="rId17" o:title=""/>
           </v:shape>
-          <o:OLEObject Type="Embed" ProgID="Visio.Drawing.15" ShapeID="_x0000_i1030" DrawAspect="Content" ObjectID="_1518897453" r:id="rId18"/>
+          <o:OLEObject Type="Embed" ProgID="Visio.Drawing.15" ShapeID="_x0000_i1030" DrawAspect="Content" ObjectID="_1519342082" r:id="rId18"/>
         </w:object>
       </w:r>
+    </w:p>
+    <w:p>
+      <w:pPr>
+        <w:spacing w:line="252" w:lineRule="atLeast"/>
+        <w:jc w:val="center"/>
+        <w:rPr>
+          <w:rFonts w:ascii="Aachen BT" w:eastAsia="Calibri" w:hAnsi="Aachen BT" w:cs="Times New Roman"/>
+          <w:noProof/>
+          <w:color w:val="00B0F0"/>
+          <w:sz w:val="40"/>
+          <w:szCs w:val="40"/>
+          <w:lang w:val="en-US"/>
+        </w:rPr>
+      </w:pPr>
+    </w:p>
+    <w:p>
+      <w:pPr>
+        <w:spacing w:line="252" w:lineRule="atLeast"/>
+        <w:jc w:val="center"/>
+        <w:rPr>
+          <w:rFonts w:ascii="Aachen BT" w:eastAsia="Calibri" w:hAnsi="Aachen BT" w:cs="Times New Roman"/>
+          <w:noProof/>
+          <w:color w:val="00B0F0"/>
+          <w:sz w:val="40"/>
+          <w:szCs w:val="40"/>
+          <w:lang w:val="en-US"/>
+        </w:rPr>
+      </w:pPr>
+    </w:p>
+    <w:p>
+      <w:pPr>
+        <w:spacing w:line="252" w:lineRule="atLeast"/>
+        <w:jc w:val="center"/>
+        <w:rPr>
+          <w:rFonts w:ascii="Aachen BT" w:eastAsia="Calibri" w:hAnsi="Aachen BT" w:cs="Times New Roman"/>
+          <w:noProof/>
+          <w:color w:val="00B0F0"/>
+          <w:sz w:val="40"/>
+          <w:szCs w:val="40"/>
+          <w:lang w:val="en-US"/>
+        </w:rPr>
+      </w:pPr>
+    </w:p>
+    <w:p>
+      <w:pPr>
+        <w:spacing w:line="252" w:lineRule="atLeast"/>
+        <w:jc w:val="center"/>
+        <w:rPr>
+          <w:rFonts w:ascii="Aachen BT" w:eastAsia="Calibri" w:hAnsi="Aachen BT" w:cs="Times New Roman"/>
+          <w:noProof/>
+          <w:color w:val="00B0F0"/>
+          <w:sz w:val="40"/>
+          <w:szCs w:val="40"/>
+          <w:lang w:val="en-US"/>
+        </w:rPr>
+      </w:pPr>
+    </w:p>
+    <w:p>
+      <w:pPr>
+        <w:spacing w:line="252" w:lineRule="atLeast"/>
+        <w:jc w:val="center"/>
+        <w:rPr>
+          <w:rFonts w:ascii="Aachen BT" w:eastAsia="Calibri" w:hAnsi="Aachen BT" w:cs="Times New Roman"/>
+          <w:noProof/>
+          <w:color w:val="00B0F0"/>
+          <w:sz w:val="40"/>
+          <w:szCs w:val="40"/>
+          <w:lang w:val="en-US"/>
+        </w:rPr>
+      </w:pPr>
+    </w:p>
+    <w:p>
+      <w:pPr>
+        <w:spacing w:line="252" w:lineRule="atLeast"/>
+        <w:jc w:val="center"/>
+        <w:rPr>
+          <w:rFonts w:ascii="Aachen BT" w:eastAsia="Calibri" w:hAnsi="Aachen BT" w:cs="Times New Roman"/>
+          <w:noProof/>
+          <w:color w:val="00B0F0"/>
+          <w:sz w:val="40"/>
+          <w:szCs w:val="40"/>
+          <w:lang w:val="en-US"/>
+        </w:rPr>
+      </w:pPr>
     </w:p>
     <w:p>
       <w:pPr>

</xml_diff>